<commit_message>
Work on Unit 1.
</commit_message>
<xml_diff>
--- a/Game-Design-and-Programming/GDP2/GDP2-Framework-SKHS-2018.docx
+++ b/Game-Design-and-Programming/GDP2/GDP2-Framework-SKHS-2018.docx
@@ -726,7 +726,23 @@
                 <w:rFonts w:ascii="Helvetica Neue" w:hAnsi="Helvetica Neue" w:cs="Arial"/>
                 <w:b/>
               </w:rPr>
-              <w:t xml:space="preserve"> Impact of Games In the World</w:t>
+              <w:t xml:space="preserve"> Impact of Games </w:t>
+            </w:r>
+            <w:proofErr w:type="gramStart"/>
+            <w:r>
+              <w:rPr>
+                <w:rFonts w:ascii="Helvetica Neue" w:hAnsi="Helvetica Neue" w:cs="Arial"/>
+                <w:b/>
+              </w:rPr>
+              <w:t>In</w:t>
+            </w:r>
+            <w:proofErr w:type="gramEnd"/>
+            <w:r>
+              <w:rPr>
+                <w:rFonts w:ascii="Helvetica Neue" w:hAnsi="Helvetica Neue" w:cs="Arial"/>
+                <w:b/>
+              </w:rPr>
+              <w:t xml:space="preserve"> the World</w:t>
             </w:r>
           </w:p>
         </w:tc>
@@ -1103,6 +1119,12 @@
     <w:p>
       <w:pPr>
         <w:ind w:left="-990" w:hanging="90"/>
+        <w:sectPr>
+          <w:pgSz w:w="15840" w:h="12240" w:orient="landscape" w:code="1"/>
+          <w:pgMar w:top="1728" w:right="1440" w:bottom="576" w:left="1440" w:header="187" w:footer="360" w:gutter="0"/>
+          <w:cols w:space="720"/>
+          <w:docGrid w:linePitch="360"/>
+        </w:sectPr>
       </w:pPr>
     </w:p>
     <w:tbl>
@@ -1148,6 +1170,7 @@
                 <w:rFonts w:ascii="Helvetica Neue" w:hAnsi="Helvetica Neue" w:cs="Arial"/>
                 <w:b/>
               </w:rPr>
+              <w:lastRenderedPageBreak/>
               <w:t>Unit</w:t>
             </w:r>
             <w:r>
@@ -1248,6 +1271,105 @@
           </w:p>
           <w:p>
             <w:pPr>
+              <w:rPr>
+                <w:rFonts w:ascii="Helvetica Neue" w:hAnsi="Helvetica Neue" w:cs="Arial"/>
+                <w:sz w:val="18"/>
+                <w:szCs w:val="18"/>
+              </w:rPr>
+            </w:pPr>
+            <w:r>
+              <w:rPr>
+                <w:rFonts w:ascii="Helvetica Neue" w:hAnsi="Helvetica Neue" w:cs="Arial"/>
+                <w:sz w:val="18"/>
+                <w:szCs w:val="18"/>
+              </w:rPr>
+              <w:t xml:space="preserve">Working from a paper prototype or problem description develop a computational model and abstractions to emulate “real-world” phenomena or to solve a problem. Express the model in C# like pseudocode using the building blocks of sequence, selection, and iteration. </w:t>
+            </w:r>
+            <w:r>
+              <w:rPr>
+                <w:rFonts w:ascii="Helvetica Neue" w:hAnsi="Helvetica Neue" w:cs="Arial"/>
+                <w:sz w:val="18"/>
+                <w:szCs w:val="18"/>
+              </w:rPr>
+              <w:t>Verify</w:t>
+            </w:r>
+            <w:r>
+              <w:rPr>
+                <w:rFonts w:ascii="Helvetica Neue" w:hAnsi="Helvetica Neue" w:cs="Arial"/>
+                <w:sz w:val="18"/>
+                <w:szCs w:val="18"/>
+              </w:rPr>
+              <w:t xml:space="preserve"> the pseudocode </w:t>
+            </w:r>
+            <w:r>
+              <w:rPr>
+                <w:rFonts w:ascii="Helvetica Neue" w:hAnsi="Helvetica Neue" w:cs="Arial"/>
+                <w:sz w:val="18"/>
+                <w:szCs w:val="18"/>
+              </w:rPr>
+              <w:t xml:space="preserve">in pair-programming teams by translating it </w:t>
+            </w:r>
+            <w:r>
+              <w:rPr>
+                <w:rFonts w:ascii="Helvetica Neue" w:hAnsi="Helvetica Neue" w:cs="Arial"/>
+                <w:sz w:val="18"/>
+                <w:szCs w:val="18"/>
+              </w:rPr>
+              <w:t xml:space="preserve">into a running program </w:t>
+            </w:r>
+            <w:r>
+              <w:rPr>
+                <w:rFonts w:ascii="Helvetica Neue" w:hAnsi="Helvetica Neue" w:cs="Arial"/>
+                <w:sz w:val="18"/>
+                <w:szCs w:val="18"/>
+              </w:rPr>
+              <w:t>in</w:t>
+            </w:r>
+            <w:r>
+              <w:rPr>
+                <w:rFonts w:ascii="Helvetica Neue" w:hAnsi="Helvetica Neue" w:cs="Arial"/>
+                <w:sz w:val="18"/>
+                <w:szCs w:val="18"/>
+              </w:rPr>
+              <w:t xml:space="preserve"> </w:t>
+            </w:r>
+            <w:proofErr w:type="spellStart"/>
+            <w:r>
+              <w:rPr>
+                <w:rFonts w:ascii="Helvetica Neue" w:hAnsi="Helvetica Neue" w:cs="Arial"/>
+                <w:sz w:val="18"/>
+                <w:szCs w:val="18"/>
+              </w:rPr>
+              <w:t>Code.org’s</w:t>
+            </w:r>
+            <w:proofErr w:type="spellEnd"/>
+            <w:r>
+              <w:rPr>
+                <w:rFonts w:ascii="Helvetica Neue" w:hAnsi="Helvetica Neue" w:cs="Arial"/>
+                <w:sz w:val="18"/>
+                <w:szCs w:val="18"/>
+              </w:rPr>
+              <w:t xml:space="preserve"> Code Studio or a similar tool – optionally </w:t>
+            </w:r>
+            <w:r>
+              <w:rPr>
+                <w:rFonts w:ascii="Helvetica Neue" w:hAnsi="Helvetica Neue" w:cs="Arial"/>
+                <w:sz w:val="18"/>
+                <w:szCs w:val="18"/>
+              </w:rPr>
+              <w:t>write</w:t>
+            </w:r>
+            <w:r>
+              <w:rPr>
+                <w:rFonts w:ascii="Helvetica Neue" w:hAnsi="Helvetica Neue" w:cs="Arial"/>
+                <w:sz w:val="18"/>
+                <w:szCs w:val="18"/>
+              </w:rPr>
+              <w:t xml:space="preserve"> the programs in C#. Assess using:</w:t>
+            </w:r>
+          </w:p>
+          <w:p>
+            <w:pPr>
               <w:pStyle w:val="ListParagraph"/>
               <w:numPr>
                 <w:ilvl w:val="0"/>
@@ -1255,8 +1377,91 @@
               </w:numPr>
               <w:rPr>
                 <w:rFonts w:ascii="Helvetica Neue" w:hAnsi="Helvetica Neue" w:cs="Arial"/>
-                <w:sz w:val="20"/>
-                <w:szCs w:val="20"/>
+                <w:sz w:val="18"/>
+                <w:szCs w:val="18"/>
+              </w:rPr>
+            </w:pPr>
+            <w:r>
+              <w:rPr>
+                <w:rFonts w:ascii="Helvetica Neue" w:hAnsi="Helvetica Neue" w:cs="Arial"/>
+                <w:sz w:val="18"/>
+                <w:szCs w:val="18"/>
+              </w:rPr>
+              <w:t>Designer’s notebook</w:t>
+            </w:r>
+          </w:p>
+          <w:p>
+            <w:pPr>
+              <w:pStyle w:val="ListParagraph"/>
+              <w:numPr>
+                <w:ilvl w:val="0"/>
+                <w:numId w:val="17"/>
+              </w:numPr>
+              <w:rPr>
+                <w:rFonts w:ascii="Helvetica Neue" w:hAnsi="Helvetica Neue" w:cs="Arial"/>
+                <w:sz w:val="18"/>
+                <w:szCs w:val="18"/>
+              </w:rPr>
+            </w:pPr>
+            <w:r>
+              <w:rPr>
+                <w:rFonts w:ascii="Helvetica Neue" w:hAnsi="Helvetica Neue" w:cs="Arial"/>
+                <w:sz w:val="18"/>
+                <w:szCs w:val="18"/>
+              </w:rPr>
+              <w:t>Knowledge and vocabulary tests</w:t>
+            </w:r>
+          </w:p>
+          <w:p>
+            <w:pPr>
+              <w:pStyle w:val="ListParagraph"/>
+              <w:numPr>
+                <w:ilvl w:val="0"/>
+                <w:numId w:val="17"/>
+              </w:numPr>
+              <w:rPr>
+                <w:rFonts w:ascii="Helvetica Neue" w:hAnsi="Helvetica Neue" w:cs="Arial"/>
+                <w:sz w:val="18"/>
+                <w:szCs w:val="18"/>
+              </w:rPr>
+            </w:pPr>
+            <w:r>
+              <w:rPr>
+                <w:rFonts w:ascii="Helvetica Neue" w:hAnsi="Helvetica Neue" w:cs="Arial"/>
+                <w:sz w:val="18"/>
+                <w:szCs w:val="18"/>
+              </w:rPr>
+              <w:t>Parsons problems (rearrange out of order code)</w:t>
+            </w:r>
+          </w:p>
+          <w:p>
+            <w:pPr>
+              <w:pStyle w:val="ListParagraph"/>
+              <w:numPr>
+                <w:ilvl w:val="0"/>
+                <w:numId w:val="17"/>
+              </w:numPr>
+              <w:rPr>
+                <w:rFonts w:ascii="Helvetica Neue" w:hAnsi="Helvetica Neue" w:cs="Arial"/>
+                <w:sz w:val="18"/>
+                <w:szCs w:val="18"/>
+              </w:rPr>
+            </w:pPr>
+            <w:r>
+              <w:rPr>
+                <w:rFonts w:ascii="Helvetica Neue" w:hAnsi="Helvetica Neue" w:cs="Arial"/>
+                <w:sz w:val="18"/>
+                <w:szCs w:val="18"/>
+              </w:rPr>
+              <w:t>Pseudocode</w:t>
+            </w:r>
+          </w:p>
+          <w:p>
+            <w:pPr>
+              <w:rPr>
+                <w:rFonts w:ascii="Helvetica Neue" w:hAnsi="Helvetica Neue" w:cs="Arial"/>
+                <w:sz w:val="18"/>
+                <w:szCs w:val="18"/>
               </w:rPr>
             </w:pPr>
           </w:p>
@@ -1299,11 +1504,186 @@
           </w:p>
           <w:p>
             <w:pPr>
-              <w:pStyle w:val="ListParagraph"/>
-              <w:numPr>
-                <w:ilvl w:val="0"/>
-                <w:numId w:val="17"/>
-              </w:numPr>
+              <w:rPr>
+                <w:rFonts w:ascii="Helvetica Neue" w:hAnsi="Helvetica Neue" w:cs="Arial"/>
+                <w:b/>
+                <w:sz w:val="18"/>
+                <w:szCs w:val="18"/>
+              </w:rPr>
+            </w:pPr>
+          </w:p>
+          <w:p>
+            <w:pPr>
+              <w:rPr>
+                <w:rFonts w:ascii="Helvetica Neue" w:hAnsi="Helvetica Neue" w:cs="Arial"/>
+                <w:sz w:val="18"/>
+                <w:szCs w:val="18"/>
+              </w:rPr>
+            </w:pPr>
+            <w:r>
+              <w:rPr>
+                <w:rFonts w:ascii="Helvetica Neue" w:hAnsi="Helvetica Neue" w:cs="Arial"/>
+                <w:sz w:val="18"/>
+                <w:szCs w:val="18"/>
+              </w:rPr>
+              <w:t xml:space="preserve">Students will </w:t>
+            </w:r>
+            <w:r>
+              <w:rPr>
+                <w:rFonts w:ascii="Helvetica Neue" w:hAnsi="Helvetica Neue" w:cs="Arial"/>
+                <w:b/>
+                <w:sz w:val="18"/>
+                <w:szCs w:val="18"/>
+              </w:rPr>
+              <w:t>think creatively</w:t>
+            </w:r>
+            <w:r>
+              <w:rPr>
+                <w:rFonts w:ascii="Helvetica Neue" w:hAnsi="Helvetica Neue" w:cs="Arial"/>
+                <w:sz w:val="18"/>
+                <w:szCs w:val="18"/>
+              </w:rPr>
+              <w:t xml:space="preserve"> and </w:t>
+            </w:r>
+            <w:r>
+              <w:rPr>
+                <w:rFonts w:ascii="Helvetica Neue" w:hAnsi="Helvetica Neue" w:cs="Arial"/>
+                <w:b/>
+                <w:sz w:val="18"/>
+                <w:szCs w:val="18"/>
+              </w:rPr>
+              <w:t>reason effectively</w:t>
+            </w:r>
+            <w:r>
+              <w:rPr>
+                <w:rFonts w:ascii="Helvetica Neue" w:hAnsi="Helvetica Neue" w:cs="Arial"/>
+                <w:sz w:val="18"/>
+                <w:szCs w:val="18"/>
+              </w:rPr>
+              <w:t xml:space="preserve"> to </w:t>
+            </w:r>
+            <w:r>
+              <w:rPr>
+                <w:rFonts w:ascii="Helvetica Neue" w:hAnsi="Helvetica Neue" w:cs="Arial"/>
+                <w:b/>
+                <w:sz w:val="18"/>
+                <w:szCs w:val="18"/>
+              </w:rPr>
+              <w:t>solve problems</w:t>
+            </w:r>
+            <w:r>
+              <w:rPr>
+                <w:rFonts w:ascii="Helvetica Neue" w:hAnsi="Helvetica Neue" w:cs="Arial"/>
+                <w:sz w:val="18"/>
+                <w:szCs w:val="18"/>
+              </w:rPr>
+              <w:t xml:space="preserve">, </w:t>
+            </w:r>
+            <w:r>
+              <w:rPr>
+                <w:rFonts w:ascii="Helvetica Neue" w:hAnsi="Helvetica Neue" w:cs="Arial"/>
+                <w:b/>
+                <w:sz w:val="18"/>
+                <w:szCs w:val="18"/>
+              </w:rPr>
+              <w:t xml:space="preserve">accessing and evaluating information </w:t>
+            </w:r>
+            <w:r>
+              <w:rPr>
+                <w:rFonts w:ascii="Helvetica Neue" w:hAnsi="Helvetica Neue" w:cs="Arial"/>
+                <w:sz w:val="18"/>
+                <w:szCs w:val="18"/>
+              </w:rPr>
+              <w:t xml:space="preserve">as needed to </w:t>
+            </w:r>
+            <w:r>
+              <w:rPr>
+                <w:rFonts w:ascii="Helvetica Neue" w:hAnsi="Helvetica Neue" w:cs="Arial"/>
+                <w:b/>
+                <w:sz w:val="18"/>
+                <w:szCs w:val="18"/>
+              </w:rPr>
+              <w:t>be self-directed learners</w:t>
+            </w:r>
+            <w:r>
+              <w:rPr>
+                <w:rFonts w:ascii="Helvetica Neue" w:hAnsi="Helvetica Neue" w:cs="Arial"/>
+                <w:sz w:val="18"/>
+                <w:szCs w:val="18"/>
+              </w:rPr>
+              <w:t xml:space="preserve"> while employing computational thinking skills as they develop algorithms and abstractions. They will </w:t>
+            </w:r>
+            <w:r>
+              <w:rPr>
+                <w:rFonts w:ascii="Helvetica Neue" w:hAnsi="Helvetica Neue" w:cs="Arial"/>
+                <w:b/>
+                <w:sz w:val="18"/>
+                <w:szCs w:val="18"/>
+              </w:rPr>
+              <w:t>communicate clearly</w:t>
+            </w:r>
+            <w:r>
+              <w:rPr>
+                <w:rFonts w:ascii="Helvetica Neue" w:hAnsi="Helvetica Neue" w:cs="Arial"/>
+                <w:sz w:val="18"/>
+                <w:szCs w:val="18"/>
+              </w:rPr>
+              <w:t xml:space="preserve"> and </w:t>
+            </w:r>
+            <w:r>
+              <w:rPr>
+                <w:rFonts w:ascii="Helvetica Neue" w:hAnsi="Helvetica Neue" w:cs="Arial"/>
+                <w:b/>
+                <w:sz w:val="18"/>
+                <w:szCs w:val="18"/>
+              </w:rPr>
+              <w:t xml:space="preserve">interact effectively </w:t>
+            </w:r>
+            <w:r>
+              <w:rPr>
+                <w:rFonts w:ascii="Helvetica Neue" w:hAnsi="Helvetica Neue" w:cs="Arial"/>
+                <w:sz w:val="18"/>
+                <w:szCs w:val="18"/>
+              </w:rPr>
+              <w:t xml:space="preserve">as they </w:t>
+            </w:r>
+            <w:r>
+              <w:rPr>
+                <w:rFonts w:ascii="Helvetica Neue" w:hAnsi="Helvetica Neue" w:cs="Arial"/>
+                <w:b/>
+                <w:sz w:val="18"/>
+                <w:szCs w:val="18"/>
+              </w:rPr>
+              <w:t xml:space="preserve">collaborate with </w:t>
+            </w:r>
+            <w:r>
+              <w:rPr>
+                <w:rFonts w:ascii="Helvetica Neue" w:hAnsi="Helvetica Neue" w:cs="Arial"/>
+                <w:sz w:val="18"/>
+                <w:szCs w:val="18"/>
+              </w:rPr>
+              <w:t xml:space="preserve">and </w:t>
+            </w:r>
+            <w:r>
+              <w:rPr>
+                <w:rFonts w:ascii="Helvetica Neue" w:hAnsi="Helvetica Neue" w:cs="Arial"/>
+                <w:b/>
+                <w:sz w:val="18"/>
+                <w:szCs w:val="18"/>
+              </w:rPr>
+              <w:t>guide and lead others</w:t>
+            </w:r>
+            <w:r>
+              <w:rPr>
+                <w:rFonts w:ascii="Helvetica Neue" w:hAnsi="Helvetica Neue" w:cs="Arial"/>
+                <w:sz w:val="18"/>
+                <w:szCs w:val="18"/>
+              </w:rPr>
+              <w:t xml:space="preserve"> while pair programming.</w:t>
+            </w:r>
+          </w:p>
+          <w:p>
+            <w:pPr>
               <w:rPr>
                 <w:rFonts w:ascii="Helvetica Neue" w:hAnsi="Helvetica Neue" w:cs="Arial"/>
                 <w:b/>
@@ -1386,6 +1766,15 @@
               </w:rPr>
               <w:t>Standard/Unit:</w:t>
             </w:r>
+            <w:r>
+              <w:rPr>
+                <w:rFonts w:ascii="Helvetica Neue" w:hAnsi="Helvetica Neue" w:cs="Arial"/>
+                <w:b/>
+                <w:sz w:val="20"/>
+                <w:szCs w:val="20"/>
+              </w:rPr>
+              <w:t xml:space="preserve"> Developing computational models</w:t>
+            </w:r>
           </w:p>
         </w:tc>
       </w:tr>
@@ -1408,7 +1797,7 @@
               <w:rPr>
                 <w:rFonts w:ascii="Helvetica Neue" w:hAnsi="Helvetica Neue" w:cs="Arial"/>
                 <w:b/>
-                <w:color w:val="FF0000"/>
+                <w:color w:val="000000"/>
                 <w:sz w:val="20"/>
                 <w:szCs w:val="20"/>
               </w:rPr>
@@ -1423,6 +1812,150 @@
               </w:rPr>
               <w:t>Competencies:</w:t>
             </w:r>
+          </w:p>
+          <w:p>
+            <w:pPr>
+              <w:pStyle w:val="ListParagraph"/>
+              <w:numPr>
+                <w:ilvl w:val="0"/>
+                <w:numId w:val="23"/>
+              </w:numPr>
+              <w:tabs>
+                <w:tab w:val="left" w:pos="4844"/>
+              </w:tabs>
+              <w:rPr>
+                <w:rFonts w:ascii="Helvetica Neue" w:hAnsi="Helvetica Neue" w:cs="Arial"/>
+                <w:b/>
+                <w:color w:val="000000"/>
+                <w:sz w:val="20"/>
+                <w:szCs w:val="20"/>
+              </w:rPr>
+            </w:pPr>
+            <w:r>
+              <w:rPr>
+                <w:rFonts w:ascii="Helvetica Neue" w:hAnsi="Helvetica Neue" w:cs="Arial"/>
+                <w:color w:val="000000"/>
+                <w:sz w:val="18"/>
+                <w:szCs w:val="18"/>
+              </w:rPr>
+              <w:t>Explaining abstraction and the building blocks of algorithms.</w:t>
+            </w:r>
+          </w:p>
+          <w:p>
+            <w:pPr>
+              <w:pStyle w:val="ListParagraph"/>
+              <w:numPr>
+                <w:ilvl w:val="0"/>
+                <w:numId w:val="23"/>
+              </w:numPr>
+              <w:tabs>
+                <w:tab w:val="left" w:pos="4844"/>
+              </w:tabs>
+              <w:rPr>
+                <w:rFonts w:ascii="Helvetica Neue" w:hAnsi="Helvetica Neue" w:cs="Arial"/>
+                <w:b/>
+                <w:color w:val="000000"/>
+                <w:sz w:val="20"/>
+                <w:szCs w:val="20"/>
+              </w:rPr>
+            </w:pPr>
+            <w:r>
+              <w:rPr>
+                <w:rFonts w:ascii="Helvetica Neue" w:hAnsi="Helvetica Neue" w:cs="Arial"/>
+                <w:color w:val="000000"/>
+                <w:sz w:val="18"/>
+                <w:szCs w:val="18"/>
+              </w:rPr>
+              <w:t>Presenting (and debating)</w:t>
+            </w:r>
+            <w:r>
+              <w:rPr>
+                <w:rFonts w:ascii="Helvetica Neue" w:hAnsi="Helvetica Neue" w:cs="Arial"/>
+                <w:color w:val="000000"/>
+                <w:sz w:val="18"/>
+                <w:szCs w:val="18"/>
+              </w:rPr>
+              <w:t xml:space="preserve"> algorithms and abstractions </w:t>
+            </w:r>
+            <w:r>
+              <w:rPr>
+                <w:rFonts w:ascii="Helvetica Neue" w:hAnsi="Helvetica Neue" w:cs="Arial"/>
+                <w:color w:val="000000"/>
+                <w:sz w:val="18"/>
+                <w:szCs w:val="18"/>
+              </w:rPr>
+              <w:t>and their application to solving a particular problem or modeling phenomena in the “real-world.”</w:t>
+            </w:r>
+          </w:p>
+          <w:p>
+            <w:pPr>
+              <w:pStyle w:val="ListParagraph"/>
+              <w:numPr>
+                <w:ilvl w:val="0"/>
+                <w:numId w:val="23"/>
+              </w:numPr>
+              <w:tabs>
+                <w:tab w:val="left" w:pos="4844"/>
+              </w:tabs>
+              <w:rPr>
+                <w:rFonts w:ascii="Helvetica Neue" w:hAnsi="Helvetica Neue" w:cs="Arial"/>
+                <w:b/>
+                <w:color w:val="000000"/>
+                <w:sz w:val="20"/>
+                <w:szCs w:val="20"/>
+              </w:rPr>
+            </w:pPr>
+            <w:r>
+              <w:rPr>
+                <w:rFonts w:ascii="Helvetica Neue" w:hAnsi="Helvetica Neue" w:cs="Arial"/>
+                <w:color w:val="000000"/>
+                <w:sz w:val="18"/>
+                <w:szCs w:val="18"/>
+              </w:rPr>
+              <w:t>Writing pseudocode to express and test algorithms.</w:t>
+            </w:r>
+          </w:p>
+          <w:p>
+            <w:pPr>
+              <w:pStyle w:val="ListParagraph"/>
+              <w:numPr>
+                <w:ilvl w:val="0"/>
+                <w:numId w:val="23"/>
+              </w:numPr>
+              <w:tabs>
+                <w:tab w:val="left" w:pos="4844"/>
+              </w:tabs>
+              <w:rPr>
+                <w:rFonts w:ascii="Helvetica Neue" w:hAnsi="Helvetica Neue" w:cs="Arial"/>
+                <w:b/>
+                <w:color w:val="000000"/>
+                <w:sz w:val="20"/>
+                <w:szCs w:val="20"/>
+              </w:rPr>
+            </w:pPr>
+            <w:r>
+              <w:rPr>
+                <w:rFonts w:ascii="Helvetica Neue" w:hAnsi="Helvetica Neue" w:cs="Arial"/>
+                <w:color w:val="000000"/>
+                <w:sz w:val="18"/>
+                <w:szCs w:val="18"/>
+              </w:rPr>
+              <w:t>Translating pseudocode into runnable code.</w:t>
+            </w:r>
+          </w:p>
+          <w:p>
+            <w:pPr>
+              <w:tabs>
+                <w:tab w:val="left" w:pos="4844"/>
+              </w:tabs>
+              <w:rPr>
+                <w:rFonts w:ascii="Helvetica Neue" w:hAnsi="Helvetica Neue" w:cs="Arial"/>
+                <w:b/>
+                <w:color w:val="000000"/>
+                <w:sz w:val="20"/>
+                <w:szCs w:val="20"/>
+              </w:rPr>
+            </w:pPr>
           </w:p>
         </w:tc>
         <w:tc>
@@ -1517,6 +2050,12 @@
     <w:p>
       <w:pPr>
         <w:ind w:left="-990" w:hanging="90"/>
+        <w:sectPr>
+          <w:pgSz w:w="15840" w:h="12240" w:orient="landscape" w:code="1"/>
+          <w:pgMar w:top="1728" w:right="1440" w:bottom="576" w:left="1440" w:header="187" w:footer="360" w:gutter="0"/>
+          <w:cols w:space="720"/>
+          <w:docGrid w:linePitch="360"/>
+        </w:sectPr>
       </w:pPr>
     </w:p>
     <w:tbl>
@@ -1562,6 +2101,7 @@
                 <w:rFonts w:ascii="Helvetica Neue" w:hAnsi="Helvetica Neue" w:cs="Arial"/>
                 <w:b/>
               </w:rPr>
+              <w:lastRenderedPageBreak/>
               <w:t>Unit</w:t>
             </w:r>
             <w:r>
@@ -1590,7 +2130,23 @@
                 <w:rFonts w:ascii="Helvetica Neue" w:hAnsi="Helvetica Neue" w:cs="Arial"/>
                 <w:b/>
               </w:rPr>
-              <w:t>Creating Game Components In Unity</w:t>
+              <w:t xml:space="preserve">Creating Game Components </w:t>
+            </w:r>
+            <w:proofErr w:type="gramStart"/>
+            <w:r>
+              <w:rPr>
+                <w:rFonts w:ascii="Helvetica Neue" w:hAnsi="Helvetica Neue" w:cs="Arial"/>
+                <w:b/>
+              </w:rPr>
+              <w:t>In</w:t>
+            </w:r>
+            <w:proofErr w:type="gramEnd"/>
+            <w:r>
+              <w:rPr>
+                <w:rFonts w:ascii="Helvetica Neue" w:hAnsi="Helvetica Neue" w:cs="Arial"/>
+                <w:b/>
+              </w:rPr>
+              <w:t xml:space="preserve"> Unity</w:t>
             </w:r>
           </w:p>
         </w:tc>
@@ -1664,7 +2220,6 @@
                 <w:sz w:val="20"/>
                 <w:szCs w:val="20"/>
               </w:rPr>
-              <w:lastRenderedPageBreak/>
               <w:t>Performance Assessments:</w:t>
             </w:r>
           </w:p>
@@ -1948,6 +2503,12 @@
     <w:p>
       <w:pPr>
         <w:ind w:left="-990" w:hanging="90"/>
+        <w:sectPr>
+          <w:pgSz w:w="15840" w:h="12240" w:orient="landscape" w:code="1"/>
+          <w:pgMar w:top="1728" w:right="1440" w:bottom="576" w:left="1440" w:header="187" w:footer="360" w:gutter="0"/>
+          <w:cols w:space="720"/>
+          <w:docGrid w:linePitch="360"/>
+        </w:sectPr>
       </w:pPr>
     </w:p>
     <w:tbl>
@@ -1993,6 +2554,7 @@
                 <w:rFonts w:ascii="Helvetica Neue" w:hAnsi="Helvetica Neue" w:cs="Arial"/>
                 <w:b/>
               </w:rPr>
+              <w:lastRenderedPageBreak/>
               <w:t>Unit</w:t>
             </w:r>
             <w:r>
@@ -2428,6 +2990,12 @@
     <w:p>
       <w:pPr>
         <w:ind w:left="-990" w:hanging="90"/>
+        <w:sectPr>
+          <w:pgSz w:w="15840" w:h="12240" w:orient="landscape" w:code="1"/>
+          <w:pgMar w:top="1728" w:right="1440" w:bottom="576" w:left="1440" w:header="187" w:footer="360" w:gutter="0"/>
+          <w:cols w:space="720"/>
+          <w:docGrid w:linePitch="360"/>
+        </w:sectPr>
       </w:pPr>
     </w:p>
     <w:tbl>
@@ -2473,6 +3041,7 @@
                 <w:rFonts w:ascii="Helvetica Neue" w:hAnsi="Helvetica Neue" w:cs="Arial"/>
                 <w:b/>
               </w:rPr>
+              <w:lastRenderedPageBreak/>
               <w:t>Unit</w:t>
             </w:r>
             <w:r>
@@ -2696,7 +3265,6 @@
                 <w:sz w:val="18"/>
                 <w:szCs w:val="18"/>
               </w:rPr>
-              <w:lastRenderedPageBreak/>
               <w:t>Roles &amp; responsibilities</w:t>
             </w:r>
           </w:p>
@@ -2890,6 +3458,120 @@
                 <w:szCs w:val="18"/>
               </w:rPr>
               <w:t>Issue tracking</w:t>
+            </w:r>
+          </w:p>
+          <w:p>
+            <w:pPr>
+              <w:pStyle w:val="ListParagraph"/>
+              <w:numPr>
+                <w:ilvl w:val="0"/>
+                <w:numId w:val="17"/>
+              </w:numPr>
+              <w:rPr>
+                <w:rFonts w:ascii="Helvetica Neue" w:hAnsi="Helvetica Neue" w:cs="Arial"/>
+                <w:sz w:val="18"/>
+                <w:szCs w:val="18"/>
+              </w:rPr>
+            </w:pPr>
+            <w:r>
+              <w:rPr>
+                <w:rFonts w:ascii="Helvetica Neue" w:hAnsi="Helvetica Neue" w:cs="Arial"/>
+                <w:sz w:val="18"/>
+                <w:szCs w:val="18"/>
+              </w:rPr>
+              <w:t>Source management</w:t>
+            </w:r>
+          </w:p>
+          <w:p>
+            <w:pPr>
+              <w:pStyle w:val="ListParagraph"/>
+              <w:numPr>
+                <w:ilvl w:val="1"/>
+                <w:numId w:val="17"/>
+              </w:numPr>
+              <w:rPr>
+                <w:rFonts w:ascii="Helvetica Neue" w:hAnsi="Helvetica Neue" w:cs="Arial"/>
+                <w:sz w:val="18"/>
+                <w:szCs w:val="18"/>
+              </w:rPr>
+            </w:pPr>
+            <w:r>
+              <w:rPr>
+                <w:rFonts w:ascii="Helvetica Neue" w:hAnsi="Helvetica Neue" w:cs="Arial"/>
+                <w:sz w:val="18"/>
+                <w:szCs w:val="18"/>
+              </w:rPr>
+              <w:t>Code is in a revision control system (</w:t>
+            </w:r>
+            <w:proofErr w:type="spellStart"/>
+            <w:r>
+              <w:rPr>
+                <w:rFonts w:ascii="Helvetica Neue" w:hAnsi="Helvetica Neue" w:cs="Arial"/>
+                <w:sz w:val="18"/>
+                <w:szCs w:val="18"/>
+              </w:rPr>
+              <w:t>Git</w:t>
+            </w:r>
+            <w:proofErr w:type="spellEnd"/>
+            <w:r>
+              <w:rPr>
+                <w:rFonts w:ascii="Helvetica Neue" w:hAnsi="Helvetica Neue" w:cs="Arial"/>
+                <w:sz w:val="18"/>
+                <w:szCs w:val="18"/>
+              </w:rPr>
+              <w:t>/GitHub)</w:t>
+            </w:r>
+          </w:p>
+          <w:p>
+            <w:pPr>
+              <w:pStyle w:val="ListParagraph"/>
+              <w:numPr>
+                <w:ilvl w:val="1"/>
+                <w:numId w:val="17"/>
+              </w:numPr>
+              <w:rPr>
+                <w:rFonts w:ascii="Helvetica Neue" w:hAnsi="Helvetica Neue" w:cs="Arial"/>
+                <w:sz w:val="18"/>
+                <w:szCs w:val="18"/>
+              </w:rPr>
+            </w:pPr>
+            <w:r>
+              <w:rPr>
+                <w:rFonts w:ascii="Helvetica Neue" w:hAnsi="Helvetica Neue" w:cs="Arial"/>
+                <w:sz w:val="18"/>
+                <w:szCs w:val="18"/>
+              </w:rPr>
+              <w:t>Code reviews</w:t>
+            </w:r>
+          </w:p>
+          <w:p>
+            <w:pPr>
+              <w:pStyle w:val="ListParagraph"/>
+              <w:numPr>
+                <w:ilvl w:val="1"/>
+                <w:numId w:val="17"/>
+              </w:numPr>
+              <w:rPr>
+                <w:rFonts w:ascii="Helvetica Neue" w:hAnsi="Helvetica Neue" w:cs="Arial"/>
+                <w:sz w:val="18"/>
+                <w:szCs w:val="18"/>
+              </w:rPr>
+            </w:pPr>
+            <w:r>
+              <w:rPr>
+                <w:rFonts w:ascii="Helvetica Neue" w:hAnsi="Helvetica Neue" w:cs="Arial"/>
+                <w:sz w:val="18"/>
+                <w:szCs w:val="18"/>
+              </w:rPr>
+              <w:t>Chan</w:t>
+            </w:r>
+            <w:r>
+              <w:rPr>
+                <w:rFonts w:ascii="Helvetica Neue" w:hAnsi="Helvetica Neue" w:cs="Arial"/>
+                <w:sz w:val="18"/>
+                <w:szCs w:val="18"/>
+              </w:rPr>
+              <w:t>ges are tracked and merged</w:t>
             </w:r>
           </w:p>
           <w:p>
@@ -3018,7 +3700,6 @@
                 <w:sz w:val="20"/>
                 <w:szCs w:val="20"/>
               </w:rPr>
-              <w:lastRenderedPageBreak/>
               <w:t>Leadership Alignment:</w:t>
             </w:r>
           </w:p>
@@ -3384,7 +4065,7 @@
                 <w:sz w:val="18"/>
                 <w:szCs w:val="18"/>
               </w:rPr>
-              <w:t xml:space="preserve">Use </w:t>
+              <w:t xml:space="preserve">Using </w:t>
             </w:r>
             <w:r>
               <w:rPr>
@@ -3421,7 +4102,7 @@
                 <w:sz w:val="18"/>
                 <w:szCs w:val="18"/>
               </w:rPr>
-              <w:t>Create rapid prototypes to efficiently test ideas</w:t>
+              <w:t>Setting goals and develop schedules</w:t>
             </w:r>
           </w:p>
           <w:p>
@@ -3449,6 +4130,43 @@
                 <w:sz w:val="18"/>
                 <w:szCs w:val="18"/>
               </w:rPr>
+              <w:t>Creating</w:t>
+            </w:r>
+            <w:r>
+              <w:rPr>
+                <w:rFonts w:ascii="Helvetica Neue" w:hAnsi="Helvetica Neue" w:cs="Arial"/>
+                <w:color w:val="000000"/>
+                <w:sz w:val="18"/>
+                <w:szCs w:val="18"/>
+              </w:rPr>
+              <w:t xml:space="preserve"> rapid prototypes to efficiently test ideas</w:t>
+            </w:r>
+          </w:p>
+          <w:p>
+            <w:pPr>
+              <w:pStyle w:val="ListParagraph"/>
+              <w:numPr>
+                <w:ilvl w:val="0"/>
+                <w:numId w:val="21"/>
+              </w:numPr>
+              <w:tabs>
+                <w:tab w:val="left" w:pos="4844"/>
+              </w:tabs>
+              <w:rPr>
+                <w:rFonts w:ascii="Helvetica Neue" w:hAnsi="Helvetica Neue" w:cs="Arial"/>
+                <w:b/>
+                <w:color w:val="000000"/>
+                <w:sz w:val="18"/>
+                <w:szCs w:val="18"/>
+              </w:rPr>
+            </w:pPr>
+            <w:r>
+              <w:rPr>
+                <w:rFonts w:ascii="Helvetica Neue" w:hAnsi="Helvetica Neue" w:cs="Arial"/>
+                <w:color w:val="000000"/>
+                <w:sz w:val="18"/>
+                <w:szCs w:val="18"/>
+              </w:rPr>
               <w:t>Develop</w:t>
             </w:r>
             <w:r>
@@ -3458,10 +4176,144 @@
                 <w:sz w:val="18"/>
                 <w:szCs w:val="18"/>
               </w:rPr>
-              <w:t xml:space="preserve"> computational models of real life processes and phenomenon.</w:t>
-            </w:r>
-            <w:bookmarkStart w:id="1" w:name="_GoBack"/>
-            <w:bookmarkEnd w:id="1"/>
+              <w:t>ing</w:t>
+            </w:r>
+            <w:r>
+              <w:rPr>
+                <w:rFonts w:ascii="Helvetica Neue" w:hAnsi="Helvetica Neue" w:cs="Arial"/>
+                <w:color w:val="000000"/>
+                <w:sz w:val="18"/>
+                <w:szCs w:val="18"/>
+              </w:rPr>
+              <w:t xml:space="preserve"> computational models of real life processes and phenomenon</w:t>
+            </w:r>
+          </w:p>
+          <w:p>
+            <w:pPr>
+              <w:pStyle w:val="ListParagraph"/>
+              <w:numPr>
+                <w:ilvl w:val="0"/>
+                <w:numId w:val="21"/>
+              </w:numPr>
+              <w:tabs>
+                <w:tab w:val="left" w:pos="4844"/>
+              </w:tabs>
+              <w:rPr>
+                <w:rFonts w:ascii="Helvetica Neue" w:hAnsi="Helvetica Neue" w:cs="Arial"/>
+                <w:b/>
+                <w:color w:val="000000"/>
+                <w:sz w:val="18"/>
+                <w:szCs w:val="18"/>
+              </w:rPr>
+            </w:pPr>
+            <w:r>
+              <w:rPr>
+                <w:rFonts w:ascii="Helvetica Neue" w:hAnsi="Helvetica Neue" w:cs="Arial"/>
+                <w:color w:val="000000"/>
+                <w:sz w:val="18"/>
+                <w:szCs w:val="18"/>
+              </w:rPr>
+              <w:t>Designing and implement algorithms and abstractions</w:t>
+            </w:r>
+          </w:p>
+          <w:p>
+            <w:pPr>
+              <w:pStyle w:val="ListParagraph"/>
+              <w:numPr>
+                <w:ilvl w:val="0"/>
+                <w:numId w:val="21"/>
+              </w:numPr>
+              <w:tabs>
+                <w:tab w:val="left" w:pos="4844"/>
+              </w:tabs>
+              <w:rPr>
+                <w:rFonts w:ascii="Helvetica Neue" w:hAnsi="Helvetica Neue" w:cs="Arial"/>
+                <w:b/>
+                <w:color w:val="000000"/>
+                <w:sz w:val="18"/>
+                <w:szCs w:val="18"/>
+              </w:rPr>
+            </w:pPr>
+            <w:r>
+              <w:rPr>
+                <w:rFonts w:ascii="Helvetica Neue" w:hAnsi="Helvetica Neue" w:cs="Arial"/>
+                <w:color w:val="000000"/>
+                <w:sz w:val="18"/>
+                <w:szCs w:val="18"/>
+              </w:rPr>
+              <w:t>Conducting code reviews</w:t>
+            </w:r>
+          </w:p>
+          <w:p>
+            <w:pPr>
+              <w:pStyle w:val="ListParagraph"/>
+              <w:numPr>
+                <w:ilvl w:val="0"/>
+                <w:numId w:val="21"/>
+              </w:numPr>
+              <w:tabs>
+                <w:tab w:val="left" w:pos="4844"/>
+              </w:tabs>
+              <w:rPr>
+                <w:rFonts w:ascii="Helvetica Neue" w:hAnsi="Helvetica Neue" w:cs="Arial"/>
+                <w:b/>
+                <w:color w:val="000000"/>
+                <w:sz w:val="18"/>
+                <w:szCs w:val="18"/>
+              </w:rPr>
+            </w:pPr>
+            <w:r>
+              <w:rPr>
+                <w:rFonts w:ascii="Helvetica Neue" w:hAnsi="Helvetica Neue" w:cs="Arial"/>
+                <w:color w:val="000000"/>
+                <w:sz w:val="18"/>
+                <w:szCs w:val="18"/>
+              </w:rPr>
+              <w:lastRenderedPageBreak/>
+              <w:t>Using a revision control system to manage source code.</w:t>
+            </w:r>
+          </w:p>
+          <w:p>
+            <w:pPr>
+              <w:pStyle w:val="ListParagraph"/>
+              <w:numPr>
+                <w:ilvl w:val="0"/>
+                <w:numId w:val="21"/>
+              </w:numPr>
+              <w:tabs>
+                <w:tab w:val="left" w:pos="4844"/>
+              </w:tabs>
+              <w:rPr>
+                <w:rFonts w:ascii="Helvetica Neue" w:hAnsi="Helvetica Neue" w:cs="Arial"/>
+                <w:b/>
+                <w:color w:val="000000"/>
+                <w:sz w:val="18"/>
+                <w:szCs w:val="18"/>
+              </w:rPr>
+            </w:pPr>
+            <w:r>
+              <w:rPr>
+                <w:rFonts w:ascii="Helvetica Neue" w:hAnsi="Helvetica Neue" w:cs="Arial"/>
+                <w:color w:val="000000"/>
+                <w:sz w:val="18"/>
+                <w:szCs w:val="18"/>
+              </w:rPr>
+              <w:t>Working collaboratively on a team</w:t>
+            </w:r>
+          </w:p>
+          <w:p>
+            <w:pPr>
+              <w:tabs>
+                <w:tab w:val="left" w:pos="4844"/>
+              </w:tabs>
+              <w:rPr>
+                <w:rFonts w:ascii="Helvetica Neue" w:hAnsi="Helvetica Neue" w:cs="Arial"/>
+                <w:b/>
+                <w:color w:val="000000"/>
+                <w:sz w:val="18"/>
+                <w:szCs w:val="18"/>
+              </w:rPr>
+            </w:pPr>
           </w:p>
         </w:tc>
         <w:tc>
@@ -3487,6 +4339,7 @@
                 <w:sz w:val="20"/>
                 <w:szCs w:val="20"/>
               </w:rPr>
+              <w:lastRenderedPageBreak/>
               <w:t xml:space="preserve">Total Learning Hours for Unit: </w:t>
             </w:r>
             <w:r>
@@ -4555,6 +5408,8 @@
                 <w:szCs w:val="20"/>
               </w:rPr>
             </w:pPr>
+            <w:bookmarkStart w:id="1" w:name="_GoBack"/>
+            <w:bookmarkEnd w:id="1"/>
             <w:r>
               <w:rPr>
                 <w:rFonts w:ascii="Helvetica Neue" w:hAnsi="Helvetica Neue" w:cs="Arial"/>
@@ -4564,16 +5419,6 @@
                 <w:szCs w:val="20"/>
               </w:rPr>
               <w:lastRenderedPageBreak/>
-              <w:softHyphen/>
-            </w:r>
-            <w:r>
-              <w:rPr>
-                <w:rFonts w:ascii="Helvetica Neue" w:hAnsi="Helvetica Neue" w:cs="Arial"/>
-                <w:b/>
-                <w:color w:val="000000"/>
-                <w:sz w:val="20"/>
-                <w:szCs w:val="20"/>
-              </w:rPr>
               <w:t>Aligned Washington State Standard</w:t>
             </w:r>
             <w:r>
@@ -9246,6 +10091,119 @@
     </w:lvl>
   </w:abstractNum>
   <w:abstractNum w:abstractNumId="12" w15:restartNumberingAfterBreak="0">
+    <w:nsid w:val="4D1E3885"/>
+    <w:multiLevelType w:val="hybridMultilevel"/>
+    <w:tmpl w:val="19D44C00"/>
+    <w:lvl w:ilvl="0" w:tplc="04090001">
+      <w:start w:val="1"/>
+      <w:numFmt w:val="bullet"/>
+      <w:lvlText w:val=""/>
+      <w:lvlJc w:val="left"/>
+      <w:pPr>
+        <w:ind w:left="720" w:hanging="360"/>
+      </w:pPr>
+      <w:rPr>
+        <w:rFonts w:ascii="Symbol" w:hAnsi="Symbol" w:hint="default"/>
+      </w:rPr>
+    </w:lvl>
+    <w:lvl w:ilvl="1" w:tplc="04090003" w:tentative="1">
+      <w:start w:val="1"/>
+      <w:numFmt w:val="bullet"/>
+      <w:lvlText w:val="o"/>
+      <w:lvlJc w:val="left"/>
+      <w:pPr>
+        <w:ind w:left="1440" w:hanging="360"/>
+      </w:pPr>
+      <w:rPr>
+        <w:rFonts w:ascii="Courier New" w:hAnsi="Courier New" w:cs="Courier New" w:hint="default"/>
+      </w:rPr>
+    </w:lvl>
+    <w:lvl w:ilvl="2" w:tplc="04090005" w:tentative="1">
+      <w:start w:val="1"/>
+      <w:numFmt w:val="bullet"/>
+      <w:lvlText w:val=""/>
+      <w:lvlJc w:val="left"/>
+      <w:pPr>
+        <w:ind w:left="2160" w:hanging="360"/>
+      </w:pPr>
+      <w:rPr>
+        <w:rFonts w:ascii="Wingdings" w:hAnsi="Wingdings" w:hint="default"/>
+      </w:rPr>
+    </w:lvl>
+    <w:lvl w:ilvl="3" w:tplc="04090001" w:tentative="1">
+      <w:start w:val="1"/>
+      <w:numFmt w:val="bullet"/>
+      <w:lvlText w:val=""/>
+      <w:lvlJc w:val="left"/>
+      <w:pPr>
+        <w:ind w:left="2880" w:hanging="360"/>
+      </w:pPr>
+      <w:rPr>
+        <w:rFonts w:ascii="Symbol" w:hAnsi="Symbol" w:hint="default"/>
+      </w:rPr>
+    </w:lvl>
+    <w:lvl w:ilvl="4" w:tplc="04090003" w:tentative="1">
+      <w:start w:val="1"/>
+      <w:numFmt w:val="bullet"/>
+      <w:lvlText w:val="o"/>
+      <w:lvlJc w:val="left"/>
+      <w:pPr>
+        <w:ind w:left="3600" w:hanging="360"/>
+      </w:pPr>
+      <w:rPr>
+        <w:rFonts w:ascii="Courier New" w:hAnsi="Courier New" w:cs="Courier New" w:hint="default"/>
+      </w:rPr>
+    </w:lvl>
+    <w:lvl w:ilvl="5" w:tplc="04090005" w:tentative="1">
+      <w:start w:val="1"/>
+      <w:numFmt w:val="bullet"/>
+      <w:lvlText w:val=""/>
+      <w:lvlJc w:val="left"/>
+      <w:pPr>
+        <w:ind w:left="4320" w:hanging="360"/>
+      </w:pPr>
+      <w:rPr>
+        <w:rFonts w:ascii="Wingdings" w:hAnsi="Wingdings" w:hint="default"/>
+      </w:rPr>
+    </w:lvl>
+    <w:lvl w:ilvl="6" w:tplc="04090001" w:tentative="1">
+      <w:start w:val="1"/>
+      <w:numFmt w:val="bullet"/>
+      <w:lvlText w:val=""/>
+      <w:lvlJc w:val="left"/>
+      <w:pPr>
+        <w:ind w:left="5040" w:hanging="360"/>
+      </w:pPr>
+      <w:rPr>
+        <w:rFonts w:ascii="Symbol" w:hAnsi="Symbol" w:hint="default"/>
+      </w:rPr>
+    </w:lvl>
+    <w:lvl w:ilvl="7" w:tplc="04090003" w:tentative="1">
+      <w:start w:val="1"/>
+      <w:numFmt w:val="bullet"/>
+      <w:lvlText w:val="o"/>
+      <w:lvlJc w:val="left"/>
+      <w:pPr>
+        <w:ind w:left="5760" w:hanging="360"/>
+      </w:pPr>
+      <w:rPr>
+        <w:rFonts w:ascii="Courier New" w:hAnsi="Courier New" w:cs="Courier New" w:hint="default"/>
+      </w:rPr>
+    </w:lvl>
+    <w:lvl w:ilvl="8" w:tplc="04090005" w:tentative="1">
+      <w:start w:val="1"/>
+      <w:numFmt w:val="bullet"/>
+      <w:lvlText w:val=""/>
+      <w:lvlJc w:val="left"/>
+      <w:pPr>
+        <w:ind w:left="6480" w:hanging="360"/>
+      </w:pPr>
+      <w:rPr>
+        <w:rFonts w:ascii="Wingdings" w:hAnsi="Wingdings" w:hint="default"/>
+      </w:rPr>
+    </w:lvl>
+  </w:abstractNum>
+  <w:abstractNum w:abstractNumId="13" w15:restartNumberingAfterBreak="0">
     <w:nsid w:val="52346085"/>
     <w:multiLevelType w:val="hybridMultilevel"/>
     <w:tmpl w:val="52B446B2"/>
@@ -9358,7 +10316,7 @@
       </w:rPr>
     </w:lvl>
   </w:abstractNum>
-  <w:abstractNum w:abstractNumId="13" w15:restartNumberingAfterBreak="0">
+  <w:abstractNum w:abstractNumId="14" w15:restartNumberingAfterBreak="0">
     <w:nsid w:val="53070930"/>
     <w:multiLevelType w:val="hybridMultilevel"/>
     <w:tmpl w:val="6B7E4790"/>
@@ -9471,7 +10429,7 @@
       </w:rPr>
     </w:lvl>
   </w:abstractNum>
-  <w:abstractNum w:abstractNumId="14" w15:restartNumberingAfterBreak="0">
+  <w:abstractNum w:abstractNumId="15" w15:restartNumberingAfterBreak="0">
     <w:nsid w:val="5A0404CB"/>
     <w:multiLevelType w:val="hybridMultilevel"/>
     <w:tmpl w:val="22683812"/>
@@ -9584,7 +10542,120 @@
       </w:rPr>
     </w:lvl>
   </w:abstractNum>
-  <w:abstractNum w:abstractNumId="15" w15:restartNumberingAfterBreak="0">
+  <w:abstractNum w:abstractNumId="16" w15:restartNumberingAfterBreak="0">
+    <w:nsid w:val="5DA83A36"/>
+    <w:multiLevelType w:val="hybridMultilevel"/>
+    <w:tmpl w:val="ADF2ABF8"/>
+    <w:lvl w:ilvl="0" w:tplc="04090001">
+      <w:start w:val="1"/>
+      <w:numFmt w:val="bullet"/>
+      <w:lvlText w:val=""/>
+      <w:lvlJc w:val="left"/>
+      <w:pPr>
+        <w:ind w:left="720" w:hanging="360"/>
+      </w:pPr>
+      <w:rPr>
+        <w:rFonts w:ascii="Symbol" w:hAnsi="Symbol" w:hint="default"/>
+      </w:rPr>
+    </w:lvl>
+    <w:lvl w:ilvl="1" w:tplc="04090003" w:tentative="1">
+      <w:start w:val="1"/>
+      <w:numFmt w:val="bullet"/>
+      <w:lvlText w:val="o"/>
+      <w:lvlJc w:val="left"/>
+      <w:pPr>
+        <w:ind w:left="1440" w:hanging="360"/>
+      </w:pPr>
+      <w:rPr>
+        <w:rFonts w:ascii="Courier New" w:hAnsi="Courier New" w:cs="Courier New" w:hint="default"/>
+      </w:rPr>
+    </w:lvl>
+    <w:lvl w:ilvl="2" w:tplc="04090005" w:tentative="1">
+      <w:start w:val="1"/>
+      <w:numFmt w:val="bullet"/>
+      <w:lvlText w:val=""/>
+      <w:lvlJc w:val="left"/>
+      <w:pPr>
+        <w:ind w:left="2160" w:hanging="360"/>
+      </w:pPr>
+      <w:rPr>
+        <w:rFonts w:ascii="Wingdings" w:hAnsi="Wingdings" w:hint="default"/>
+      </w:rPr>
+    </w:lvl>
+    <w:lvl w:ilvl="3" w:tplc="04090001" w:tentative="1">
+      <w:start w:val="1"/>
+      <w:numFmt w:val="bullet"/>
+      <w:lvlText w:val=""/>
+      <w:lvlJc w:val="left"/>
+      <w:pPr>
+        <w:ind w:left="2880" w:hanging="360"/>
+      </w:pPr>
+      <w:rPr>
+        <w:rFonts w:ascii="Symbol" w:hAnsi="Symbol" w:hint="default"/>
+      </w:rPr>
+    </w:lvl>
+    <w:lvl w:ilvl="4" w:tplc="04090003" w:tentative="1">
+      <w:start w:val="1"/>
+      <w:numFmt w:val="bullet"/>
+      <w:lvlText w:val="o"/>
+      <w:lvlJc w:val="left"/>
+      <w:pPr>
+        <w:ind w:left="3600" w:hanging="360"/>
+      </w:pPr>
+      <w:rPr>
+        <w:rFonts w:ascii="Courier New" w:hAnsi="Courier New" w:cs="Courier New" w:hint="default"/>
+      </w:rPr>
+    </w:lvl>
+    <w:lvl w:ilvl="5" w:tplc="04090005" w:tentative="1">
+      <w:start w:val="1"/>
+      <w:numFmt w:val="bullet"/>
+      <w:lvlText w:val=""/>
+      <w:lvlJc w:val="left"/>
+      <w:pPr>
+        <w:ind w:left="4320" w:hanging="360"/>
+      </w:pPr>
+      <w:rPr>
+        <w:rFonts w:ascii="Wingdings" w:hAnsi="Wingdings" w:hint="default"/>
+      </w:rPr>
+    </w:lvl>
+    <w:lvl w:ilvl="6" w:tplc="04090001" w:tentative="1">
+      <w:start w:val="1"/>
+      <w:numFmt w:val="bullet"/>
+      <w:lvlText w:val=""/>
+      <w:lvlJc w:val="left"/>
+      <w:pPr>
+        <w:ind w:left="5040" w:hanging="360"/>
+      </w:pPr>
+      <w:rPr>
+        <w:rFonts w:ascii="Symbol" w:hAnsi="Symbol" w:hint="default"/>
+      </w:rPr>
+    </w:lvl>
+    <w:lvl w:ilvl="7" w:tplc="04090003" w:tentative="1">
+      <w:start w:val="1"/>
+      <w:numFmt w:val="bullet"/>
+      <w:lvlText w:val="o"/>
+      <w:lvlJc w:val="left"/>
+      <w:pPr>
+        <w:ind w:left="5760" w:hanging="360"/>
+      </w:pPr>
+      <w:rPr>
+        <w:rFonts w:ascii="Courier New" w:hAnsi="Courier New" w:cs="Courier New" w:hint="default"/>
+      </w:rPr>
+    </w:lvl>
+    <w:lvl w:ilvl="8" w:tplc="04090005" w:tentative="1">
+      <w:start w:val="1"/>
+      <w:numFmt w:val="bullet"/>
+      <w:lvlText w:val=""/>
+      <w:lvlJc w:val="left"/>
+      <w:pPr>
+        <w:ind w:left="6480" w:hanging="360"/>
+      </w:pPr>
+      <w:rPr>
+        <w:rFonts w:ascii="Wingdings" w:hAnsi="Wingdings" w:hint="default"/>
+      </w:rPr>
+    </w:lvl>
+  </w:abstractNum>
+  <w:abstractNum w:abstractNumId="17" w15:restartNumberingAfterBreak="0">
     <w:nsid w:val="60C07DFF"/>
     <w:multiLevelType w:val="hybridMultilevel"/>
     <w:tmpl w:val="00A4F2E6"/>
@@ -9697,7 +10768,7 @@
       </w:rPr>
     </w:lvl>
   </w:abstractNum>
-  <w:abstractNum w:abstractNumId="16" w15:restartNumberingAfterBreak="0">
+  <w:abstractNum w:abstractNumId="18" w15:restartNumberingAfterBreak="0">
     <w:nsid w:val="68B414F5"/>
     <w:multiLevelType w:val="hybridMultilevel"/>
     <w:tmpl w:val="4C641FDA"/>
@@ -9810,7 +10881,7 @@
       </w:rPr>
     </w:lvl>
   </w:abstractNum>
-  <w:abstractNum w:abstractNumId="17" w15:restartNumberingAfterBreak="0">
+  <w:abstractNum w:abstractNumId="19" w15:restartNumberingAfterBreak="0">
     <w:nsid w:val="6E8D71FB"/>
     <w:multiLevelType w:val="hybridMultilevel"/>
     <w:tmpl w:val="EA8A71D2"/>
@@ -9923,7 +10994,7 @@
       </w:rPr>
     </w:lvl>
   </w:abstractNum>
-  <w:abstractNum w:abstractNumId="18" w15:restartNumberingAfterBreak="0">
+  <w:abstractNum w:abstractNumId="20" w15:restartNumberingAfterBreak="0">
     <w:nsid w:val="71505903"/>
     <w:multiLevelType w:val="hybridMultilevel"/>
     <w:tmpl w:val="39F02A38"/>
@@ -10036,7 +11107,7 @@
       </w:rPr>
     </w:lvl>
   </w:abstractNum>
-  <w:abstractNum w:abstractNumId="19" w15:restartNumberingAfterBreak="0">
+  <w:abstractNum w:abstractNumId="21" w15:restartNumberingAfterBreak="0">
     <w:nsid w:val="71E9485A"/>
     <w:multiLevelType w:val="hybridMultilevel"/>
     <w:tmpl w:val="D7A2F690"/>
@@ -10149,7 +11220,7 @@
       </w:rPr>
     </w:lvl>
   </w:abstractNum>
-  <w:abstractNum w:abstractNumId="20" w15:restartNumberingAfterBreak="0">
+  <w:abstractNum w:abstractNumId="22" w15:restartNumberingAfterBreak="0">
     <w:nsid w:val="7C1179DA"/>
     <w:multiLevelType w:val="hybridMultilevel"/>
     <w:tmpl w:val="C0D2F078"/>
@@ -10272,7 +11343,7 @@
     <w:abstractNumId w:val="4"/>
   </w:num>
   <w:num w:numId="4">
-    <w:abstractNumId w:val="16"/>
+    <w:abstractNumId w:val="18"/>
   </w:num>
   <w:num w:numId="5">
     <w:abstractNumId w:val="2"/>
@@ -10284,46 +11355,52 @@
     <w:abstractNumId w:val="7"/>
   </w:num>
   <w:num w:numId="8">
-    <w:abstractNumId w:val="12"/>
+    <w:abstractNumId w:val="13"/>
   </w:num>
   <w:num w:numId="9">
-    <w:abstractNumId w:val="20"/>
+    <w:abstractNumId w:val="22"/>
   </w:num>
   <w:num w:numId="10">
-    <w:abstractNumId w:val="17"/>
+    <w:abstractNumId w:val="19"/>
   </w:num>
   <w:num w:numId="11">
     <w:abstractNumId w:val="5"/>
   </w:num>
   <w:num w:numId="12">
-    <w:abstractNumId w:val="19"/>
+    <w:abstractNumId w:val="21"/>
   </w:num>
   <w:num w:numId="13">
     <w:abstractNumId w:val="10"/>
   </w:num>
   <w:num w:numId="14">
-    <w:abstractNumId w:val="18"/>
+    <w:abstractNumId w:val="20"/>
   </w:num>
   <w:num w:numId="15">
     <w:abstractNumId w:val="0"/>
   </w:num>
   <w:num w:numId="16">
-    <w:abstractNumId w:val="14"/>
+    <w:abstractNumId w:val="15"/>
   </w:num>
   <w:num w:numId="17">
     <w:abstractNumId w:val="8"/>
   </w:num>
   <w:num w:numId="18">
-    <w:abstractNumId w:val="15"/>
+    <w:abstractNumId w:val="17"/>
   </w:num>
   <w:num w:numId="19">
-    <w:abstractNumId w:val="13"/>
+    <w:abstractNumId w:val="14"/>
   </w:num>
   <w:num w:numId="20">
     <w:abstractNumId w:val="9"/>
   </w:num>
   <w:num w:numId="21">
     <w:abstractNumId w:val="3"/>
+  </w:num>
+  <w:num w:numId="22">
+    <w:abstractNumId w:val="16"/>
+  </w:num>
+  <w:num w:numId="23">
+    <w:abstractNumId w:val="12"/>
   </w:num>
   <w:numIdMacAtCleanup w:val="10"/>
 </w:numbering>
@@ -11323,7 +12400,7 @@
 </file>
 
 <file path=customXml/itemProps1.xml><?xml version="1.0" encoding="utf-8"?>
-<ds:datastoreItem xmlns:ds="http://schemas.openxmlformats.org/officeDocument/2006/customXml" ds:itemID="{F76C7FC7-498B-8248-B080-245B407DC34E}">
+<ds:datastoreItem xmlns:ds="http://schemas.openxmlformats.org/officeDocument/2006/customXml" ds:itemID="{6FA3C26E-2F6F-F64D-83B2-9EEDCFAC31D2}">
   <ds:schemaRefs>
     <ds:schemaRef ds:uri="http://schemas.openxmlformats.org/officeDocument/2006/bibliography"/>
   </ds:schemaRefs>

</xml_diff>